<commit_message>
Mirror Day 1 Fixes
</commit_message>
<xml_diff>
--- a/08-Capstone/C# Program Outline.docx
+++ b/08-Capstone/C# Program Outline.docx
@@ -20,7 +20,7 @@
         </w:numPr>
       </w:pPr>
       <w:r>
-        <w:t>CLI (Class)</w:t>
+        <w:t>CLI</w:t>
       </w:r>
     </w:p>
     <w:p>
@@ -176,36 +176,239 @@
         </w:numPr>
       </w:pPr>
       <w:r>
-        <w:t>Display Campgrounds in that pa</w:t>
-      </w:r>
+        <w:t>Display Campgrounds in that park with details about each campground</w:t>
+      </w:r>
+    </w:p>
+    <w:p>
+      <w:pPr>
+        <w:pStyle w:val="ListParagraph"/>
+        <w:numPr>
+          <w:ilvl w:val="3"/>
+          <w:numId w:val="1"/>
+        </w:numPr>
+      </w:pPr>
+      <w:r>
+        <w:t>Search for available reservations</w:t>
+      </w:r>
+    </w:p>
+    <w:p>
+      <w:pPr>
+        <w:pStyle w:val="ListParagraph"/>
+        <w:numPr>
+          <w:ilvl w:val="3"/>
+          <w:numId w:val="1"/>
+        </w:numPr>
+      </w:pPr>
+      <w:r>
+        <w:t>return to previous screen</w:t>
+      </w:r>
+    </w:p>
+    <w:p>
+      <w:pPr>
+        <w:pStyle w:val="ListParagraph"/>
+        <w:numPr>
+          <w:ilvl w:val="2"/>
+          <w:numId w:val="1"/>
+        </w:numPr>
+      </w:pPr>
+      <w:proofErr w:type="spellStart"/>
+      <w:r>
+        <w:t>Campsites_menu</w:t>
+      </w:r>
+      <w:proofErr w:type="spellEnd"/>
+    </w:p>
+    <w:p>
+      <w:pPr>
+        <w:pStyle w:val="ListParagraph"/>
+        <w:numPr>
+          <w:ilvl w:val="3"/>
+          <w:numId w:val="1"/>
+        </w:numPr>
+      </w:pPr>
+      <w:r>
+        <w:t>Display campsite information</w:t>
+      </w:r>
+    </w:p>
+    <w:p>
+      <w:pPr>
+        <w:pStyle w:val="ListParagraph"/>
+        <w:numPr>
+          <w:ilvl w:val="0"/>
+          <w:numId w:val="1"/>
+        </w:numPr>
+      </w:pPr>
+      <w:r>
+        <w:t>Models</w:t>
+      </w:r>
+    </w:p>
+    <w:p>
+      <w:pPr>
+        <w:pStyle w:val="ListParagraph"/>
+        <w:numPr>
+          <w:ilvl w:val="1"/>
+          <w:numId w:val="1"/>
+        </w:numPr>
+      </w:pPr>
+      <w:r>
+        <w:t>Park</w:t>
+      </w:r>
+    </w:p>
+    <w:p>
+      <w:pPr>
+        <w:pStyle w:val="ListParagraph"/>
+        <w:numPr>
+          <w:ilvl w:val="2"/>
+          <w:numId w:val="1"/>
+        </w:numPr>
+      </w:pPr>
       <w:bookmarkStart w:id="0" w:name="_GoBack"/>
       <w:bookmarkEnd w:id="0"/>
       <w:r>
-        <w:t>rk with details about each campground</w:t>
-      </w:r>
-    </w:p>
-    <w:p>
-      <w:pPr>
-        <w:pStyle w:val="ListParagraph"/>
-        <w:numPr>
-          <w:ilvl w:val="3"/>
-          <w:numId w:val="1"/>
-        </w:numPr>
-      </w:pPr>
-      <w:r>
-        <w:t>Search for available reservations</w:t>
-      </w:r>
-    </w:p>
-    <w:p>
-      <w:pPr>
-        <w:pStyle w:val="ListParagraph"/>
-        <w:numPr>
-          <w:ilvl w:val="3"/>
-          <w:numId w:val="1"/>
-        </w:numPr>
-      </w:pPr>
-      <w:r>
-        <w:t>return to previous screen</w:t>
+        <w:t>Members</w:t>
+      </w:r>
+    </w:p>
+    <w:p>
+      <w:pPr>
+        <w:pStyle w:val="ListParagraph"/>
+        <w:numPr>
+          <w:ilvl w:val="3"/>
+          <w:numId w:val="1"/>
+        </w:numPr>
+      </w:pPr>
+      <w:proofErr w:type="spellStart"/>
+      <w:r>
+        <w:t>ParkI</w:t>
+      </w:r>
+      <w:r>
+        <w:t>d</w:t>
+      </w:r>
+      <w:proofErr w:type="spellEnd"/>
+      <w:r>
+        <w:t xml:space="preserve"> (int)</w:t>
+      </w:r>
+    </w:p>
+    <w:p>
+      <w:pPr>
+        <w:pStyle w:val="ListParagraph"/>
+        <w:numPr>
+          <w:ilvl w:val="3"/>
+          <w:numId w:val="1"/>
+        </w:numPr>
+      </w:pPr>
+      <w:r>
+        <w:t>N</w:t>
+      </w:r>
+      <w:r>
+        <w:t>ame (string)</w:t>
+      </w:r>
+    </w:p>
+    <w:p>
+      <w:pPr>
+        <w:pStyle w:val="ListParagraph"/>
+        <w:numPr>
+          <w:ilvl w:val="3"/>
+          <w:numId w:val="1"/>
+        </w:numPr>
+      </w:pPr>
+      <w:r>
+        <w:t>Lo</w:t>
+      </w:r>
+      <w:r>
+        <w:t>cation (string)</w:t>
+      </w:r>
+    </w:p>
+    <w:p>
+      <w:pPr>
+        <w:pStyle w:val="ListParagraph"/>
+        <w:numPr>
+          <w:ilvl w:val="3"/>
+          <w:numId w:val="1"/>
+        </w:numPr>
+      </w:pPr>
+      <w:proofErr w:type="spellStart"/>
+      <w:r>
+        <w:t>E</w:t>
+      </w:r>
+      <w:r>
+        <w:t>stablished_</w:t>
+      </w:r>
+      <w:r>
+        <w:t>D</w:t>
+      </w:r>
+      <w:r>
+        <w:t>ate</w:t>
+      </w:r>
+      <w:proofErr w:type="spellEnd"/>
+      <w:r>
+        <w:t xml:space="preserve"> (date</w:t>
+      </w:r>
+      <w:r>
+        <w:t>time</w:t>
+      </w:r>
+      <w:r>
+        <w:t>)</w:t>
+      </w:r>
+    </w:p>
+    <w:p>
+      <w:pPr>
+        <w:pStyle w:val="ListParagraph"/>
+        <w:numPr>
+          <w:ilvl w:val="3"/>
+          <w:numId w:val="1"/>
+        </w:numPr>
+      </w:pPr>
+      <w:r>
+        <w:t>A</w:t>
+      </w:r>
+      <w:r>
+        <w:t>rea (int)</w:t>
+      </w:r>
+    </w:p>
+    <w:p>
+      <w:pPr>
+        <w:pStyle w:val="ListParagraph"/>
+        <w:numPr>
+          <w:ilvl w:val="3"/>
+          <w:numId w:val="1"/>
+        </w:numPr>
+      </w:pPr>
+      <w:proofErr w:type="spellStart"/>
+      <w:r>
+        <w:t>A</w:t>
+      </w:r>
+      <w:r>
+        <w:t>nnual_</w:t>
+      </w:r>
+      <w:r>
+        <w:t>V</w:t>
+      </w:r>
+      <w:r>
+        <w:t>istor_</w:t>
+      </w:r>
+      <w:r>
+        <w:t>C</w:t>
+      </w:r>
+      <w:r>
+        <w:t>ount</w:t>
+      </w:r>
+      <w:proofErr w:type="spellEnd"/>
+      <w:r>
+        <w:t xml:space="preserve"> (int)</w:t>
+      </w:r>
+    </w:p>
+    <w:p>
+      <w:pPr>
+        <w:pStyle w:val="ListParagraph"/>
+        <w:numPr>
+          <w:ilvl w:val="3"/>
+          <w:numId w:val="1"/>
+        </w:numPr>
+      </w:pPr>
+      <w:r>
+        <w:t>D</w:t>
+      </w:r>
+      <w:r>
+        <w:t>escription (string)</w:t>
       </w:r>
     </w:p>
     <w:p>
@@ -216,34 +419,8 @@
           <w:numId w:val="1"/>
         </w:numPr>
       </w:pPr>
-      <w:proofErr w:type="spellStart"/>
-      <w:r>
-        <w:t>Campsites_menu</w:t>
-      </w:r>
-      <w:proofErr w:type="spellEnd"/>
-    </w:p>
-    <w:p>
-      <w:pPr>
-        <w:pStyle w:val="ListParagraph"/>
-        <w:numPr>
-          <w:ilvl w:val="3"/>
-          <w:numId w:val="1"/>
-        </w:numPr>
-      </w:pPr>
-      <w:r>
-        <w:t>Display campsite information</w:t>
-      </w:r>
-    </w:p>
-    <w:p>
-      <w:pPr>
-        <w:pStyle w:val="ListParagraph"/>
-        <w:numPr>
-          <w:ilvl w:val="0"/>
-          <w:numId w:val="1"/>
-        </w:numPr>
-      </w:pPr>
-      <w:r>
-        <w:t>Models</w:t>
+      <w:r>
+        <w:t>Override</w:t>
       </w:r>
     </w:p>
     <w:p>
@@ -255,7 +432,7 @@
         </w:numPr>
       </w:pPr>
       <w:r>
-        <w:t>Park</w:t>
+        <w:t>Campgrounds</w:t>
       </w:r>
     </w:p>
     <w:p>
@@ -267,7 +444,243 @@
         </w:numPr>
       </w:pPr>
       <w:r>
-        <w:t>Members</w:t>
+        <w:t>members</w:t>
+      </w:r>
+    </w:p>
+    <w:p>
+      <w:pPr>
+        <w:pStyle w:val="ListParagraph"/>
+        <w:numPr>
+          <w:ilvl w:val="3"/>
+          <w:numId w:val="1"/>
+        </w:numPr>
+      </w:pPr>
+      <w:proofErr w:type="spellStart"/>
+      <w:r>
+        <w:t>CampsiteI</w:t>
+      </w:r>
+      <w:r>
+        <w:t>d</w:t>
+      </w:r>
+      <w:proofErr w:type="spellEnd"/>
+      <w:r>
+        <w:t xml:space="preserve"> (int)</w:t>
+      </w:r>
+    </w:p>
+    <w:p>
+      <w:pPr>
+        <w:pStyle w:val="ListParagraph"/>
+        <w:numPr>
+          <w:ilvl w:val="3"/>
+          <w:numId w:val="1"/>
+        </w:numPr>
+      </w:pPr>
+      <w:r>
+        <w:t>N</w:t>
+      </w:r>
+      <w:r>
+        <w:t>ame (string)</w:t>
+      </w:r>
+    </w:p>
+    <w:p>
+      <w:pPr>
+        <w:pStyle w:val="ListParagraph"/>
+        <w:numPr>
+          <w:ilvl w:val="3"/>
+          <w:numId w:val="1"/>
+        </w:numPr>
+      </w:pPr>
+      <w:proofErr w:type="spellStart"/>
+      <w:r>
+        <w:t>O</w:t>
+      </w:r>
+      <w:r>
+        <w:t>pen_</w:t>
+      </w:r>
+      <w:r>
+        <w:t>M</w:t>
+      </w:r>
+      <w:r>
+        <w:t>onth</w:t>
+      </w:r>
+      <w:proofErr w:type="spellEnd"/>
+      <w:r>
+        <w:t xml:space="preserve"> (int)</w:t>
+      </w:r>
+    </w:p>
+    <w:p>
+      <w:pPr>
+        <w:pStyle w:val="ListParagraph"/>
+        <w:numPr>
+          <w:ilvl w:val="3"/>
+          <w:numId w:val="1"/>
+        </w:numPr>
+      </w:pPr>
+      <w:proofErr w:type="spellStart"/>
+      <w:r>
+        <w:t>Cl</w:t>
+      </w:r>
+      <w:r>
+        <w:t>osing_</w:t>
+      </w:r>
+      <w:r>
+        <w:t>M</w:t>
+      </w:r>
+      <w:r>
+        <w:t>onth</w:t>
+      </w:r>
+      <w:proofErr w:type="spellEnd"/>
+      <w:r>
+        <w:t xml:space="preserve"> (int)</w:t>
+      </w:r>
+    </w:p>
+    <w:p>
+      <w:pPr>
+        <w:pStyle w:val="ListParagraph"/>
+        <w:numPr>
+          <w:ilvl w:val="3"/>
+          <w:numId w:val="1"/>
+        </w:numPr>
+      </w:pPr>
+      <w:proofErr w:type="spellStart"/>
+      <w:r>
+        <w:t>D</w:t>
+      </w:r>
+      <w:r>
+        <w:t>aily_</w:t>
+      </w:r>
+      <w:r>
+        <w:t>F</w:t>
+      </w:r>
+      <w:r>
+        <w:t>ee</w:t>
+      </w:r>
+      <w:proofErr w:type="spellEnd"/>
+      <w:r>
+        <w:t xml:space="preserve"> (decimal)</w:t>
+      </w:r>
+    </w:p>
+    <w:p>
+      <w:pPr>
+        <w:pStyle w:val="ListParagraph"/>
+        <w:numPr>
+          <w:ilvl w:val="1"/>
+          <w:numId w:val="1"/>
+        </w:numPr>
+      </w:pPr>
+      <w:r>
+        <w:t>Campsite</w:t>
+      </w:r>
+    </w:p>
+    <w:p>
+      <w:pPr>
+        <w:pStyle w:val="ListParagraph"/>
+        <w:numPr>
+          <w:ilvl w:val="2"/>
+          <w:numId w:val="1"/>
+        </w:numPr>
+      </w:pPr>
+      <w:r>
+        <w:t>members</w:t>
+      </w:r>
+    </w:p>
+    <w:p>
+      <w:pPr>
+        <w:pStyle w:val="ListParagraph"/>
+        <w:numPr>
+          <w:ilvl w:val="3"/>
+          <w:numId w:val="1"/>
+        </w:numPr>
+      </w:pPr>
+      <w:r>
+        <w:t>Campsite</w:t>
+      </w:r>
+      <w:r>
+        <w:t xml:space="preserve"> (int)</w:t>
+      </w:r>
+    </w:p>
+    <w:p>
+      <w:pPr>
+        <w:pStyle w:val="ListParagraph"/>
+        <w:numPr>
+          <w:ilvl w:val="3"/>
+          <w:numId w:val="1"/>
+        </w:numPr>
+      </w:pPr>
+      <w:proofErr w:type="spellStart"/>
+      <w:r>
+        <w:t>S</w:t>
+      </w:r>
+      <w:r>
+        <w:t>ite</w:t>
+      </w:r>
+      <w:r>
+        <w:t>N</w:t>
+      </w:r>
+      <w:r>
+        <w:t>umber</w:t>
+      </w:r>
+      <w:proofErr w:type="spellEnd"/>
+      <w:r>
+        <w:t xml:space="preserve"> (int)</w:t>
+      </w:r>
+    </w:p>
+    <w:p>
+      <w:pPr>
+        <w:pStyle w:val="ListParagraph"/>
+        <w:numPr>
+          <w:ilvl w:val="3"/>
+          <w:numId w:val="1"/>
+        </w:numPr>
+      </w:pPr>
+      <w:proofErr w:type="spellStart"/>
+      <w:r>
+        <w:t>Ma</w:t>
+      </w:r>
+      <w:r>
+        <w:t>x</w:t>
+      </w:r>
+      <w:r>
+        <w:t>O</w:t>
+      </w:r>
+      <w:r>
+        <w:t>ccupancy</w:t>
+      </w:r>
+      <w:proofErr w:type="spellEnd"/>
+      <w:r>
+        <w:t xml:space="preserve"> </w:t>
+      </w:r>
+      <w:r>
+        <w:t>(int)</w:t>
+      </w:r>
+    </w:p>
+    <w:p>
+      <w:pPr>
+        <w:pStyle w:val="Heading1"/>
+      </w:pPr>
+    </w:p>
+    <w:p>
+      <w:pPr>
+        <w:pStyle w:val="ListParagraph"/>
+        <w:numPr>
+          <w:ilvl w:val="1"/>
+          <w:numId w:val="1"/>
+        </w:numPr>
+      </w:pPr>
+      <w:r>
+        <w:t>Reservation</w:t>
+      </w:r>
+    </w:p>
+    <w:p>
+      <w:pPr>
+        <w:pStyle w:val="ListParagraph"/>
+        <w:numPr>
+          <w:ilvl w:val="2"/>
+          <w:numId w:val="1"/>
+        </w:numPr>
+      </w:pPr>
+      <w:r>
+        <w:t>members</w:t>
       </w:r>
     </w:p>
     <w:p>
@@ -290,6 +703,23 @@
           <w:numId w:val="1"/>
         </w:numPr>
       </w:pPr>
+      <w:proofErr w:type="spellStart"/>
+      <w:r>
+        <w:t>site_id</w:t>
+      </w:r>
+      <w:proofErr w:type="spellEnd"/>
+      <w:r>
+        <w:t xml:space="preserve"> (int)</w:t>
+      </w:r>
+    </w:p>
+    <w:p>
+      <w:pPr>
+        <w:pStyle w:val="ListParagraph"/>
+        <w:numPr>
+          <w:ilvl w:val="3"/>
+          <w:numId w:val="1"/>
+        </w:numPr>
+      </w:pPr>
       <w:r>
         <w:t>name (string)</w:t>
       </w:r>
@@ -302,365 +732,19 @@
           <w:numId w:val="1"/>
         </w:numPr>
       </w:pPr>
-      <w:r>
-        <w:t>location (string)</w:t>
-      </w:r>
-    </w:p>
-    <w:p>
-      <w:pPr>
-        <w:pStyle w:val="ListParagraph"/>
-        <w:numPr>
-          <w:ilvl w:val="3"/>
-          <w:numId w:val="1"/>
-        </w:numPr>
-      </w:pPr>
-      <w:proofErr w:type="spellStart"/>
-      <w:r>
-        <w:t>established_date</w:t>
-      </w:r>
-      <w:proofErr w:type="spellEnd"/>
-      <w:r>
-        <w:t xml:space="preserve"> (date)</w:t>
-      </w:r>
-    </w:p>
-    <w:p>
-      <w:pPr>
-        <w:pStyle w:val="ListParagraph"/>
-        <w:numPr>
-          <w:ilvl w:val="3"/>
-          <w:numId w:val="1"/>
-        </w:numPr>
-      </w:pPr>
-      <w:r>
-        <w:t>area (int)</w:t>
-      </w:r>
-    </w:p>
-    <w:p>
-      <w:pPr>
-        <w:pStyle w:val="ListParagraph"/>
-        <w:numPr>
-          <w:ilvl w:val="3"/>
-          <w:numId w:val="1"/>
-        </w:numPr>
-      </w:pPr>
-      <w:proofErr w:type="spellStart"/>
-      <w:r>
-        <w:t>annual_vistor_count</w:t>
-      </w:r>
-      <w:proofErr w:type="spellEnd"/>
-      <w:r>
-        <w:t xml:space="preserve"> (int)</w:t>
-      </w:r>
-    </w:p>
-    <w:p>
-      <w:pPr>
-        <w:pStyle w:val="ListParagraph"/>
-        <w:numPr>
-          <w:ilvl w:val="3"/>
-          <w:numId w:val="1"/>
-        </w:numPr>
-      </w:pPr>
-      <w:r>
-        <w:t>description (string)</w:t>
-      </w:r>
-    </w:p>
-    <w:p>
-      <w:pPr>
-        <w:pStyle w:val="ListParagraph"/>
-        <w:numPr>
-          <w:ilvl w:val="2"/>
-          <w:numId w:val="1"/>
-        </w:numPr>
-      </w:pPr>
-      <w:r>
-        <w:t>Override</w:t>
-      </w:r>
-    </w:p>
-    <w:p>
-      <w:pPr>
-        <w:pStyle w:val="ListParagraph"/>
-        <w:numPr>
-          <w:ilvl w:val="1"/>
-          <w:numId w:val="1"/>
-        </w:numPr>
-      </w:pPr>
-      <w:r>
-        <w:t>Campgrounds</w:t>
-      </w:r>
-    </w:p>
-    <w:p>
-      <w:pPr>
-        <w:pStyle w:val="ListParagraph"/>
-        <w:numPr>
-          <w:ilvl w:val="2"/>
-          <w:numId w:val="1"/>
-        </w:numPr>
-      </w:pPr>
-      <w:r>
-        <w:t>members</w:t>
-      </w:r>
-    </w:p>
-    <w:p>
-      <w:pPr>
-        <w:pStyle w:val="ListParagraph"/>
-        <w:numPr>
-          <w:ilvl w:val="3"/>
-          <w:numId w:val="1"/>
-        </w:numPr>
-      </w:pPr>
-      <w:r>
-        <w:t>id (int)</w:t>
-      </w:r>
-    </w:p>
-    <w:p>
-      <w:pPr>
-        <w:pStyle w:val="ListParagraph"/>
-        <w:numPr>
-          <w:ilvl w:val="3"/>
-          <w:numId w:val="1"/>
-        </w:numPr>
-      </w:pPr>
-      <w:r>
-        <w:t>name (string)</w:t>
-      </w:r>
-    </w:p>
-    <w:p>
-      <w:pPr>
-        <w:pStyle w:val="ListParagraph"/>
-        <w:numPr>
-          <w:ilvl w:val="3"/>
-          <w:numId w:val="1"/>
-        </w:numPr>
-      </w:pPr>
-      <w:proofErr w:type="spellStart"/>
-      <w:r>
-        <w:t>open_month</w:t>
-      </w:r>
-      <w:proofErr w:type="spellEnd"/>
-      <w:r>
-        <w:t xml:space="preserve"> (int)</w:t>
-      </w:r>
-    </w:p>
-    <w:p>
-      <w:pPr>
-        <w:pStyle w:val="ListParagraph"/>
-        <w:numPr>
-          <w:ilvl w:val="3"/>
-          <w:numId w:val="1"/>
-        </w:numPr>
-      </w:pPr>
-      <w:proofErr w:type="spellStart"/>
-      <w:r>
-        <w:t>closing_month</w:t>
-      </w:r>
-      <w:proofErr w:type="spellEnd"/>
-      <w:r>
-        <w:t xml:space="preserve"> (int)</w:t>
-      </w:r>
-    </w:p>
-    <w:p>
-      <w:pPr>
-        <w:pStyle w:val="ListParagraph"/>
-        <w:numPr>
-          <w:ilvl w:val="3"/>
-          <w:numId w:val="1"/>
-        </w:numPr>
-      </w:pPr>
-      <w:proofErr w:type="spellStart"/>
-      <w:r>
-        <w:t>daily_fee</w:t>
-      </w:r>
-      <w:proofErr w:type="spellEnd"/>
-      <w:r>
-        <w:t xml:space="preserve"> (decimal)</w:t>
-      </w:r>
-    </w:p>
-    <w:p>
-      <w:pPr>
-        <w:pStyle w:val="ListParagraph"/>
-        <w:numPr>
-          <w:ilvl w:val="3"/>
-          <w:numId w:val="1"/>
-        </w:numPr>
-      </w:pPr>
-      <w:proofErr w:type="spellStart"/>
-      <w:r>
-        <w:t>park_id</w:t>
-      </w:r>
-      <w:proofErr w:type="spellEnd"/>
-      <w:r>
-        <w:t xml:space="preserve"> </w:t>
-      </w:r>
-    </w:p>
-    <w:p>
-      <w:pPr>
-        <w:pStyle w:val="ListParagraph"/>
-        <w:numPr>
-          <w:ilvl w:val="1"/>
-          <w:numId w:val="1"/>
-        </w:numPr>
-      </w:pPr>
-      <w:r>
-        <w:t>Campsite</w:t>
-      </w:r>
-    </w:p>
-    <w:p>
-      <w:pPr>
-        <w:pStyle w:val="ListParagraph"/>
-        <w:numPr>
-          <w:ilvl w:val="2"/>
-          <w:numId w:val="1"/>
-        </w:numPr>
-      </w:pPr>
-      <w:r>
-        <w:t>members</w:t>
-      </w:r>
-    </w:p>
-    <w:p>
-      <w:pPr>
-        <w:pStyle w:val="ListParagraph"/>
-        <w:numPr>
-          <w:ilvl w:val="3"/>
-          <w:numId w:val="1"/>
-        </w:numPr>
-      </w:pPr>
-      <w:r>
-        <w:t>id (int)</w:t>
-      </w:r>
-    </w:p>
-    <w:p>
-      <w:pPr>
-        <w:pStyle w:val="ListParagraph"/>
-        <w:numPr>
-          <w:ilvl w:val="3"/>
-          <w:numId w:val="1"/>
-        </w:numPr>
-      </w:pPr>
-      <w:proofErr w:type="spellStart"/>
-      <w:r>
-        <w:t>campground_id</w:t>
-      </w:r>
-      <w:proofErr w:type="spellEnd"/>
-    </w:p>
-    <w:p>
-      <w:pPr>
-        <w:pStyle w:val="ListParagraph"/>
-        <w:numPr>
-          <w:ilvl w:val="3"/>
-          <w:numId w:val="1"/>
-        </w:numPr>
-      </w:pPr>
-      <w:proofErr w:type="spellStart"/>
-      <w:r>
-        <w:t>site_number</w:t>
-      </w:r>
-      <w:proofErr w:type="spellEnd"/>
-      <w:r>
-        <w:t xml:space="preserve"> (int)</w:t>
-      </w:r>
-    </w:p>
-    <w:p>
-      <w:pPr>
-        <w:pStyle w:val="ListParagraph"/>
-        <w:numPr>
-          <w:ilvl w:val="3"/>
-          <w:numId w:val="1"/>
-        </w:numPr>
-      </w:pPr>
-      <w:proofErr w:type="spellStart"/>
-      <w:r>
-        <w:t>max_op</w:t>
-      </w:r>
-      <w:proofErr w:type="spellEnd"/>
-      <w:r>
-        <w:t xml:space="preserve"> (int)</w:t>
-      </w:r>
-    </w:p>
-    <w:p>
-      <w:pPr>
-        <w:pStyle w:val="Heading1"/>
-      </w:pPr>
-    </w:p>
-    <w:p>
-      <w:pPr>
-        <w:pStyle w:val="ListParagraph"/>
-        <w:numPr>
-          <w:ilvl w:val="1"/>
-          <w:numId w:val="1"/>
-        </w:numPr>
-      </w:pPr>
-      <w:r>
-        <w:t>Reservation</w:t>
-      </w:r>
-    </w:p>
-    <w:p>
-      <w:pPr>
-        <w:pStyle w:val="ListParagraph"/>
-        <w:numPr>
-          <w:ilvl w:val="2"/>
-          <w:numId w:val="1"/>
-        </w:numPr>
-      </w:pPr>
-      <w:r>
-        <w:t>members</w:t>
-      </w:r>
-    </w:p>
-    <w:p>
-      <w:pPr>
-        <w:pStyle w:val="ListParagraph"/>
-        <w:numPr>
-          <w:ilvl w:val="3"/>
-          <w:numId w:val="1"/>
-        </w:numPr>
-      </w:pPr>
-      <w:r>
-        <w:t>id (int)</w:t>
-      </w:r>
-    </w:p>
-    <w:p>
-      <w:pPr>
-        <w:pStyle w:val="ListParagraph"/>
-        <w:numPr>
-          <w:ilvl w:val="3"/>
-          <w:numId w:val="1"/>
-        </w:numPr>
-      </w:pPr>
-      <w:proofErr w:type="spellStart"/>
-      <w:r>
-        <w:t>site_id</w:t>
-      </w:r>
-      <w:proofErr w:type="spellEnd"/>
-      <w:r>
-        <w:t xml:space="preserve"> (int)</w:t>
-      </w:r>
-    </w:p>
-    <w:p>
-      <w:pPr>
-        <w:pStyle w:val="ListParagraph"/>
-        <w:numPr>
-          <w:ilvl w:val="3"/>
-          <w:numId w:val="1"/>
-        </w:numPr>
-      </w:pPr>
-      <w:r>
-        <w:t>name (string)</w:t>
-      </w:r>
-    </w:p>
-    <w:p>
-      <w:pPr>
-        <w:pStyle w:val="ListParagraph"/>
-        <w:numPr>
-          <w:ilvl w:val="3"/>
-          <w:numId w:val="1"/>
-        </w:numPr>
-      </w:pPr>
       <w:proofErr w:type="spellStart"/>
       <w:r>
         <w:t>from_date</w:t>
       </w:r>
       <w:proofErr w:type="spellEnd"/>
       <w:r>
-        <w:t xml:space="preserve"> (date)</w:t>
+        <w:t xml:space="preserve"> (</w:t>
+      </w:r>
+      <w:r>
+        <w:t>datetime</w:t>
+      </w:r>
+      <w:r>
+        <w:t>)</w:t>
       </w:r>
     </w:p>
     <w:p>
@@ -677,7 +761,13 @@
       </w:r>
       <w:proofErr w:type="spellEnd"/>
       <w:r>
-        <w:t xml:space="preserve"> (date)</w:t>
+        <w:t xml:space="preserve"> (</w:t>
+      </w:r>
+      <w:r>
+        <w:t>datetime</w:t>
+      </w:r>
+      <w:r>
+        <w:t>)</w:t>
       </w:r>
     </w:p>
     <w:p>
@@ -1669,7 +1759,7 @@
 </file>
 
 <file path=customXml/itemProps1.xml><?xml version="1.0" encoding="utf-8"?>
-<ds:datastoreItem xmlns:ds="http://schemas.openxmlformats.org/officeDocument/2006/customXml" ds:itemID="{868A9590-4B73-41D5-9873-A8E5295F5F1B}">
+<ds:datastoreItem xmlns:ds="http://schemas.openxmlformats.org/officeDocument/2006/customXml" ds:itemID="{10AB0547-7CC5-49F7-884A-25D3009B050C}">
   <ds:schemaRefs>
     <ds:schemaRef ds:uri="http://schemas.openxmlformats.org/officeDocument/2006/bibliography"/>
   </ds:schemaRefs>

</xml_diff>